<commit_message>
Correct hash for inline script exception.
</commit_message>
<xml_diff>
--- a/tests/views/client/test_files/test.docx
+++ b/tests/views/client/test_files/test.docx
@@ -9,90 +9,7 @@
       </w:pPr>
       <w:r>
         <w:rPr/>
-        <w:t>TEST</w:t>
-      </w:r>
-    </w:p>
-    <w:p>
-      <w:pPr>
-        <w:pStyle w:val="Normal"/>
-        <w:rPr/>
-      </w:pPr>
-      <w:r>
-        <w:rPr/>
-      </w:r>
-    </w:p>
-    <w:p>
-      <w:pPr>
-        <w:pStyle w:val="Normal"/>
-        <w:rPr/>
-      </w:pPr>
-      <w:r>
-        <w:rPr/>
-      </w:r>
-    </w:p>
-    <w:p>
-      <w:pPr>
-        <w:pStyle w:val="Normal"/>
-        <w:rPr/>
-      </w:pPr>
-      <w:r>
-        <w:rPr/>
-      </w:r>
-    </w:p>
-    <w:p>
-      <w:pPr>
-        <w:pStyle w:val="Normal"/>
-        <w:rPr/>
-      </w:pPr>
-      <w:r>
-        <w:rPr/>
-        <w:t>more text here.</w:t>
-      </w:r>
-    </w:p>
-    <w:p>
-      <w:pPr>
-        <w:pStyle w:val="Normal"/>
-        <w:rPr/>
-      </w:pPr>
-      <w:r>
-        <w:rPr/>
-      </w:r>
-    </w:p>
-    <w:p>
-      <w:pPr>
-        <w:pStyle w:val="Normal"/>
-        <w:rPr/>
-      </w:pPr>
-      <w:r>
-        <w:rPr/>
-      </w:r>
-    </w:p>
-    <w:p>
-      <w:pPr>
-        <w:pStyle w:val="Normal"/>
-        <w:rPr/>
-      </w:pPr>
-      <w:r>
-        <w:rPr/>
-      </w:r>
-    </w:p>
-    <w:p>
-      <w:pPr>
-        <w:pStyle w:val="Normal"/>
-        <w:rPr/>
-      </w:pPr>
-      <w:r>
-        <w:rPr/>
-      </w:r>
-    </w:p>
-    <w:p>
-      <w:pPr>
-        <w:pStyle w:val="Normal"/>
-        <w:rPr/>
-      </w:pPr>
-      <w:r>
-        <w:rPr/>
-        <w:t>And some more deep text</w:t>
+        <w:t>Deep text</w:t>
       </w:r>
     </w:p>
     <w:sectPr>
@@ -510,6 +427,7 @@
     <w:qFormat/>
     <w:pPr>
       <w:widowControl/>
+      <w:suppressAutoHyphens w:val="true"/>
       <w:bidi w:val="0"/>
       <w:spacing w:before="0" w:after="0"/>
       <w:jc w:val="left"/>

</xml_diff>